<commit_message>
Subo semana 7 👩‍💻
</commit_message>
<xml_diff>
--- a/Semana 7/ADOr006_V7_SEMANA 7_JULIANA CASTILLO ARAUJO.docx
+++ b/Semana 7/ADOr006_V7_SEMANA 7_JULIANA CASTILLO ARAUJO.docx
@@ -73,7 +73,39 @@
           <w:sz w:val="22"/>
           <w:szCs w:val="22"/>
         </w:rPr>
-        <w:t>[AAAA-MM-DD</w:t>
+        <w:t>2024</w:t>
+      </w:r>
+      <w:r>
+        <w:rPr>
+          <w:rFonts w:ascii="Arial" w:hAnsi="Arial" w:cs="Arial"/>
+          <w:sz w:val="22"/>
+          <w:szCs w:val="22"/>
+        </w:rPr>
+        <w:t>-</w:t>
+      </w:r>
+      <w:r>
+        <w:rPr>
+          <w:rFonts w:ascii="Arial" w:hAnsi="Arial" w:cs="Arial"/>
+          <w:sz w:val="22"/>
+          <w:szCs w:val="22"/>
+        </w:rPr>
+        <w:t>04</w:t>
+      </w:r>
+      <w:r>
+        <w:rPr>
+          <w:rFonts w:ascii="Arial" w:hAnsi="Arial" w:cs="Arial"/>
+          <w:sz w:val="22"/>
+          <w:szCs w:val="22"/>
+        </w:rPr>
+        <w:t>-</w:t>
+      </w:r>
+      <w:r>
+        <w:rPr>
+          <w:rFonts w:ascii="Arial" w:hAnsi="Arial" w:cs="Arial"/>
+          <w:sz w:val="22"/>
+          <w:szCs w:val="22"/>
+        </w:rPr>
+        <w:t>08</w:t>
       </w:r>
       <w:r>
         <w:rPr>
@@ -263,7 +295,31 @@
           <w:sz w:val="22"/>
           <w:szCs w:val="22"/>
         </w:rPr>
-        <w:t xml:space="preserve">[AAAA-MM-DD]  </w:t>
+        <w:t>2024-04</w:t>
+      </w:r>
+      <w:r>
+        <w:rPr>
+          <w:rFonts w:ascii="Arial" w:hAnsi="Arial" w:cs="Arial"/>
+          <w:sz w:val="22"/>
+          <w:szCs w:val="22"/>
+        </w:rPr>
+        <w:t>-</w:t>
+      </w:r>
+      <w:r>
+        <w:rPr>
+          <w:rFonts w:ascii="Arial" w:hAnsi="Arial" w:cs="Arial"/>
+          <w:sz w:val="22"/>
+          <w:szCs w:val="22"/>
+        </w:rPr>
+        <w:t>08</w:t>
+      </w:r>
+      <w:r>
+        <w:rPr>
+          <w:rFonts w:ascii="Arial" w:hAnsi="Arial" w:cs="Arial"/>
+          <w:sz w:val="22"/>
+          <w:szCs w:val="22"/>
+        </w:rPr>
+        <w:t xml:space="preserve"> </w:t>
       </w:r>
       <w:r>
         <w:rPr>
@@ -279,7 +335,7 @@
           <w:sz w:val="22"/>
           <w:szCs w:val="22"/>
         </w:rPr>
-        <w:t>[AAAA-MM-DD</w:t>
+        <w:t>2024-04-12</w:t>
       </w:r>
     </w:p>
     <w:p>
@@ -317,6 +373,484 @@
           <w:sz w:val="22"/>
           <w:szCs w:val="22"/>
         </w:rPr>
+        <w:t>Dia 2024-04-0</w:t>
+      </w:r>
+      <w:r>
+        <w:rPr>
+          <w:rFonts w:ascii="Arial" w:hAnsi="Arial" w:cs="Arial"/>
+          <w:sz w:val="22"/>
+          <w:szCs w:val="22"/>
+        </w:rPr>
+        <w:t>8</w:t>
+      </w:r>
+    </w:p>
+    <w:p>
+      <w:pPr>
+        <w:jc w:val="both"/>
+        <w:rPr>
+          <w:rFonts w:ascii="Arial" w:hAnsi="Arial" w:cs="Arial"/>
+          <w:sz w:val="22"/>
+          <w:szCs w:val="22"/>
+        </w:rPr>
+      </w:pPr>
+      <w:r>
+        <w:rPr>
+          <w:rFonts w:ascii="Arial" w:hAnsi="Arial" w:cs="Arial"/>
+          <w:sz w:val="22"/>
+          <w:szCs w:val="22"/>
+        </w:rPr>
+        <w:t xml:space="preserve">Asignación: </w:t>
+      </w:r>
+      <w:r>
+        <w:rPr>
+          <w:rFonts w:ascii="Arial" w:hAnsi="Arial" w:cs="Arial"/>
+          <w:sz w:val="22"/>
+          <w:szCs w:val="22"/>
+        </w:rPr>
+        <w:t xml:space="preserve">Participación del proyecto </w:t>
+      </w:r>
+      <w:r>
+        <w:rPr>
+          <w:rFonts w:ascii="Arial" w:hAnsi="Arial" w:cs="Arial"/>
+          <w:sz w:val="22"/>
+          <w:szCs w:val="22"/>
+        </w:rPr>
+        <w:t>proyectoroboticaeducativa.github.io</w:t>
+      </w:r>
+      <w:r>
+        <w:rPr>
+          <w:rFonts w:ascii="Arial" w:hAnsi="Arial" w:cs="Arial"/>
+          <w:sz w:val="22"/>
+          <w:szCs w:val="22"/>
+        </w:rPr>
+        <w:t xml:space="preserve"> en </w:t>
+      </w:r>
+      <w:proofErr w:type="spellStart"/>
+      <w:r>
+        <w:rPr>
+          <w:rFonts w:ascii="Arial" w:hAnsi="Arial" w:cs="Arial"/>
+          <w:sz w:val="22"/>
+          <w:szCs w:val="22"/>
+        </w:rPr>
+        <w:t>github</w:t>
+      </w:r>
+      <w:proofErr w:type="spellEnd"/>
+      <w:r>
+        <w:rPr>
+          <w:rFonts w:ascii="Arial" w:hAnsi="Arial" w:cs="Arial"/>
+          <w:sz w:val="22"/>
+          <w:szCs w:val="22"/>
+        </w:rPr>
+        <w:t xml:space="preserve"> para el proyecto </w:t>
+      </w:r>
+      <w:r>
+        <w:rPr>
+          <w:rFonts w:ascii="Arial" w:hAnsi="Arial" w:cs="Arial"/>
+          <w:sz w:val="22"/>
+          <w:szCs w:val="22"/>
+        </w:rPr>
+        <w:t>Robótica Educativa Una Experiencia De Gestión Del Conocimiento En Matemáticas</w:t>
+      </w:r>
+    </w:p>
+    <w:p>
+      <w:pPr>
+        <w:jc w:val="both"/>
+        <w:rPr>
+          <w:rFonts w:ascii="Arial" w:hAnsi="Arial" w:cs="Arial"/>
+          <w:sz w:val="22"/>
+          <w:szCs w:val="22"/>
+        </w:rPr>
+      </w:pPr>
+      <w:r>
+        <w:rPr>
+          <w:rFonts w:ascii="Arial" w:hAnsi="Arial" w:cs="Arial"/>
+          <w:sz w:val="22"/>
+          <w:szCs w:val="22"/>
+        </w:rPr>
+        <w:t>Horas realizadas: 5</w:t>
+      </w:r>
+    </w:p>
+    <w:p>
+      <w:pPr>
+        <w:jc w:val="both"/>
+        <w:rPr>
+          <w:rFonts w:ascii="Arial" w:hAnsi="Arial" w:cs="Arial"/>
+          <w:sz w:val="22"/>
+          <w:szCs w:val="22"/>
+        </w:rPr>
+      </w:pPr>
+    </w:p>
+    <w:p>
+      <w:pPr>
+        <w:jc w:val="both"/>
+        <w:rPr>
+          <w:rFonts w:ascii="Arial" w:hAnsi="Arial" w:cs="Arial"/>
+          <w:sz w:val="22"/>
+          <w:szCs w:val="22"/>
+        </w:rPr>
+      </w:pPr>
+      <w:r>
+        <w:rPr>
+          <w:rFonts w:ascii="Arial" w:hAnsi="Arial" w:cs="Arial"/>
+          <w:sz w:val="22"/>
+          <w:szCs w:val="22"/>
+        </w:rPr>
+        <w:t xml:space="preserve">Como iniciación del desarrollo de la página web informática del proyecto </w:t>
+      </w:r>
+      <w:r>
+        <w:rPr>
+          <w:rFonts w:ascii="Arial" w:hAnsi="Arial" w:cs="Arial"/>
+          <w:sz w:val="22"/>
+          <w:szCs w:val="22"/>
+        </w:rPr>
+        <w:t>Robótica Educativa Una Experiencia De Gestión Del Conocimiento En Matemáticas</w:t>
+      </w:r>
+      <w:r>
+        <w:rPr>
+          <w:rFonts w:ascii="Arial" w:hAnsi="Arial" w:cs="Arial"/>
+          <w:sz w:val="22"/>
+          <w:szCs w:val="22"/>
+        </w:rPr>
+        <w:t xml:space="preserve"> realice la invitación desde el repositorio </w:t>
+      </w:r>
+      <w:r>
+        <w:rPr>
+          <w:rFonts w:ascii="Arial" w:hAnsi="Arial" w:cs="Arial"/>
+          <w:sz w:val="22"/>
+          <w:szCs w:val="22"/>
+        </w:rPr>
+        <w:t>proyectoroboticaeducativa.github.io</w:t>
+      </w:r>
+      <w:r>
+        <w:rPr>
+          <w:rFonts w:ascii="Arial" w:hAnsi="Arial" w:cs="Arial"/>
+          <w:sz w:val="22"/>
+          <w:szCs w:val="22"/>
+        </w:rPr>
+        <w:t xml:space="preserve"> </w:t>
+      </w:r>
+    </w:p>
+    <w:p>
+      <w:pPr>
+        <w:jc w:val="both"/>
+        <w:rPr>
+          <w:rFonts w:ascii="Arial" w:hAnsi="Arial" w:cs="Arial"/>
+          <w:sz w:val="22"/>
+          <w:szCs w:val="22"/>
+        </w:rPr>
+      </w:pPr>
+    </w:p>
+    <w:p>
+      <w:pPr>
+        <w:jc w:val="center"/>
+        <w:rPr>
+          <w:rFonts w:ascii="Arial" w:hAnsi="Arial" w:cs="Arial"/>
+          <w:sz w:val="22"/>
+          <w:szCs w:val="22"/>
+        </w:rPr>
+      </w:pPr>
+      <w:r>
+        <w:rPr>
+          <w:rFonts w:ascii="Arial" w:hAnsi="Arial" w:cs="Arial"/>
+          <w:noProof/>
+          <w:sz w:val="22"/>
+          <w:szCs w:val="22"/>
+        </w:rPr>
+        <w:drawing>
+          <wp:inline distT="0" distB="0" distL="0" distR="0" wp14:anchorId="1909B207" wp14:editId="7D11669C">
+            <wp:extent cx="3219005" cy="1900034"/>
+            <wp:effectExtent l="0" t="0" r="0" b="0"/>
+            <wp:docPr id="1895282484" name="Imagen 1"/>
+            <wp:cNvGraphicFramePr>
+              <a:graphicFrameLocks xmlns:a="http://schemas.openxmlformats.org/drawingml/2006/main" noChangeAspect="1"/>
+            </wp:cNvGraphicFramePr>
+            <a:graphic xmlns:a="http://schemas.openxmlformats.org/drawingml/2006/main">
+              <a:graphicData uri="http://schemas.openxmlformats.org/drawingml/2006/picture">
+                <pic:pic xmlns:pic="http://schemas.openxmlformats.org/drawingml/2006/picture">
+                  <pic:nvPicPr>
+                    <pic:cNvPr id="1895282484" name="Imagen 1895282484"/>
+                    <pic:cNvPicPr/>
+                  </pic:nvPicPr>
+                  <pic:blipFill>
+                    <a:blip r:embed="rId11" cstate="print">
+                      <a:extLst>
+                        <a:ext uri="{28A0092B-C50C-407E-A947-70E740481C1C}">
+                          <a14:useLocalDpi xmlns:a14="http://schemas.microsoft.com/office/drawing/2010/main" val="0"/>
+                        </a:ext>
+                      </a:extLst>
+                    </a:blip>
+                    <a:stretch>
+                      <a:fillRect/>
+                    </a:stretch>
+                  </pic:blipFill>
+                  <pic:spPr>
+                    <a:xfrm>
+                      <a:off x="0" y="0"/>
+                      <a:ext cx="3234867" cy="1909397"/>
+                    </a:xfrm>
+                    <a:prstGeom prst="rect">
+                      <a:avLst/>
+                    </a:prstGeom>
+                  </pic:spPr>
+                </pic:pic>
+              </a:graphicData>
+            </a:graphic>
+          </wp:inline>
+        </w:drawing>
+      </w:r>
+    </w:p>
+    <w:p>
+      <w:pPr>
+        <w:jc w:val="both"/>
+        <w:rPr>
+          <w:rFonts w:ascii="Arial" w:hAnsi="Arial" w:cs="Arial"/>
+          <w:sz w:val="22"/>
+          <w:szCs w:val="22"/>
+        </w:rPr>
+      </w:pPr>
+      <w:r>
+        <w:rPr>
+          <w:rFonts w:ascii="Arial" w:hAnsi="Arial" w:cs="Arial"/>
+          <w:sz w:val="22"/>
+          <w:szCs w:val="22"/>
+        </w:rPr>
+        <w:t>Para ello fui a la opción de “</w:t>
+      </w:r>
+      <w:proofErr w:type="spellStart"/>
+      <w:r>
+        <w:rPr>
+          <w:rFonts w:ascii="Arial" w:hAnsi="Arial" w:cs="Arial"/>
+          <w:sz w:val="22"/>
+          <w:szCs w:val="22"/>
+        </w:rPr>
+        <w:t>settings</w:t>
+      </w:r>
+      <w:proofErr w:type="spellEnd"/>
+      <w:r>
+        <w:rPr>
+          <w:rFonts w:ascii="Arial" w:hAnsi="Arial" w:cs="Arial"/>
+          <w:sz w:val="22"/>
+          <w:szCs w:val="22"/>
+        </w:rPr>
+        <w:t>” o ajustes</w:t>
+      </w:r>
+      <w:r>
+        <w:rPr>
+          <w:rFonts w:ascii="Arial" w:hAnsi="Arial" w:cs="Arial"/>
+          <w:sz w:val="22"/>
+          <w:szCs w:val="22"/>
+        </w:rPr>
+        <w:t xml:space="preserve"> con el objetivo de ingresar a “</w:t>
+      </w:r>
+      <w:proofErr w:type="spellStart"/>
+      <w:r>
+        <w:rPr>
+          <w:rFonts w:ascii="Arial" w:hAnsi="Arial" w:cs="Arial"/>
+          <w:sz w:val="22"/>
+          <w:szCs w:val="22"/>
+        </w:rPr>
+        <w:t>collaborators</w:t>
+      </w:r>
+      <w:proofErr w:type="spellEnd"/>
+      <w:r>
+        <w:rPr>
+          <w:rFonts w:ascii="Arial" w:hAnsi="Arial" w:cs="Arial"/>
+          <w:sz w:val="22"/>
+          <w:szCs w:val="22"/>
+        </w:rPr>
+        <w:t>” o colaboradores. En esta opción envié una invitación a mi usuario @julianacastilloaraujo</w:t>
+      </w:r>
+    </w:p>
+    <w:p>
+      <w:pPr>
+        <w:jc w:val="center"/>
+        <w:rPr>
+          <w:rFonts w:ascii="Arial" w:hAnsi="Arial" w:cs="Arial"/>
+          <w:sz w:val="22"/>
+          <w:szCs w:val="22"/>
+        </w:rPr>
+      </w:pPr>
+      <w:r>
+        <w:rPr>
+          <w:rFonts w:ascii="Arial" w:hAnsi="Arial" w:cs="Arial"/>
+          <w:noProof/>
+          <w:sz w:val="22"/>
+          <w:szCs w:val="22"/>
+        </w:rPr>
+        <w:lastRenderedPageBreak/>
+        <w:drawing>
+          <wp:inline distT="0" distB="0" distL="0" distR="0" wp14:anchorId="0D6BCA33" wp14:editId="33FB0A62">
+            <wp:extent cx="3812150" cy="2250141"/>
+            <wp:effectExtent l="0" t="0" r="0" b="0"/>
+            <wp:docPr id="1298083970" name="Imagen 2"/>
+            <wp:cNvGraphicFramePr>
+              <a:graphicFrameLocks xmlns:a="http://schemas.openxmlformats.org/drawingml/2006/main" noChangeAspect="1"/>
+            </wp:cNvGraphicFramePr>
+            <a:graphic xmlns:a="http://schemas.openxmlformats.org/drawingml/2006/main">
+              <a:graphicData uri="http://schemas.openxmlformats.org/drawingml/2006/picture">
+                <pic:pic xmlns:pic="http://schemas.openxmlformats.org/drawingml/2006/picture">
+                  <pic:nvPicPr>
+                    <pic:cNvPr id="1298083970" name="Imagen 1298083970"/>
+                    <pic:cNvPicPr/>
+                  </pic:nvPicPr>
+                  <pic:blipFill>
+                    <a:blip r:embed="rId12" cstate="print">
+                      <a:extLst>
+                        <a:ext uri="{28A0092B-C50C-407E-A947-70E740481C1C}">
+                          <a14:useLocalDpi xmlns:a14="http://schemas.microsoft.com/office/drawing/2010/main" val="0"/>
+                        </a:ext>
+                      </a:extLst>
+                    </a:blip>
+                    <a:stretch>
+                      <a:fillRect/>
+                    </a:stretch>
+                  </pic:blipFill>
+                  <pic:spPr>
+                    <a:xfrm>
+                      <a:off x="0" y="0"/>
+                      <a:ext cx="3832583" cy="2262202"/>
+                    </a:xfrm>
+                    <a:prstGeom prst="rect">
+                      <a:avLst/>
+                    </a:prstGeom>
+                  </pic:spPr>
+                </pic:pic>
+              </a:graphicData>
+            </a:graphic>
+          </wp:inline>
+        </w:drawing>
+      </w:r>
+    </w:p>
+    <w:p>
+      <w:pPr>
+        <w:rPr>
+          <w:rFonts w:ascii="Arial" w:hAnsi="Arial" w:cs="Arial"/>
+          <w:sz w:val="22"/>
+          <w:szCs w:val="22"/>
+        </w:rPr>
+      </w:pPr>
+      <w:r>
+        <w:rPr>
+          <w:rFonts w:ascii="Arial" w:hAnsi="Arial" w:cs="Arial"/>
+          <w:sz w:val="22"/>
+          <w:szCs w:val="22"/>
+        </w:rPr>
+        <w:t>Realice el envió de la invitación al proyecto y acepte esta misma. Se realizo este proceso con el objetivo de que en un futuro los siguientes estudiantes que decidan adoptar este proyecto puedan ser participantes desde sus respectivos usuarios, y no tomar el control total de la página informativa</w:t>
+      </w:r>
+    </w:p>
+    <w:p>
+      <w:pPr>
+        <w:rPr>
+          <w:rFonts w:ascii="Arial" w:hAnsi="Arial" w:cs="Arial"/>
+          <w:sz w:val="22"/>
+          <w:szCs w:val="22"/>
+        </w:rPr>
+      </w:pPr>
+    </w:p>
+    <w:p>
+      <w:pPr>
+        <w:jc w:val="center"/>
+        <w:rPr>
+          <w:rFonts w:ascii="Arial" w:hAnsi="Arial" w:cs="Arial"/>
+          <w:sz w:val="22"/>
+          <w:szCs w:val="22"/>
+        </w:rPr>
+      </w:pPr>
+      <w:r>
+        <w:rPr>
+          <w:rFonts w:ascii="Arial" w:hAnsi="Arial" w:cs="Arial"/>
+          <w:noProof/>
+          <w:sz w:val="22"/>
+          <w:szCs w:val="22"/>
+        </w:rPr>
+        <w:drawing>
+          <wp:inline distT="0" distB="0" distL="0" distR="0" wp14:anchorId="79779DFC" wp14:editId="315AC104">
+            <wp:extent cx="3530862" cy="2357750"/>
+            <wp:effectExtent l="0" t="0" r="0" b="5080"/>
+            <wp:docPr id="451153590" name="Imagen 3"/>
+            <wp:cNvGraphicFramePr>
+              <a:graphicFrameLocks xmlns:a="http://schemas.openxmlformats.org/drawingml/2006/main" noChangeAspect="1"/>
+            </wp:cNvGraphicFramePr>
+            <a:graphic xmlns:a="http://schemas.openxmlformats.org/drawingml/2006/main">
+              <a:graphicData uri="http://schemas.openxmlformats.org/drawingml/2006/picture">
+                <pic:pic xmlns:pic="http://schemas.openxmlformats.org/drawingml/2006/picture">
+                  <pic:nvPicPr>
+                    <pic:cNvPr id="451153590" name="Imagen 451153590"/>
+                    <pic:cNvPicPr/>
+                  </pic:nvPicPr>
+                  <pic:blipFill>
+                    <a:blip r:embed="rId13" cstate="print">
+                      <a:extLst>
+                        <a:ext uri="{28A0092B-C50C-407E-A947-70E740481C1C}">
+                          <a14:useLocalDpi xmlns:a14="http://schemas.microsoft.com/office/drawing/2010/main" val="0"/>
+                        </a:ext>
+                      </a:extLst>
+                    </a:blip>
+                    <a:stretch>
+                      <a:fillRect/>
+                    </a:stretch>
+                  </pic:blipFill>
+                  <pic:spPr>
+                    <a:xfrm>
+                      <a:off x="0" y="0"/>
+                      <a:ext cx="3538524" cy="2362866"/>
+                    </a:xfrm>
+                    <a:prstGeom prst="rect">
+                      <a:avLst/>
+                    </a:prstGeom>
+                  </pic:spPr>
+                </pic:pic>
+              </a:graphicData>
+            </a:graphic>
+          </wp:inline>
+        </w:drawing>
+      </w:r>
+    </w:p>
+    <w:p>
+      <w:pPr>
+        <w:jc w:val="both"/>
+        <w:rPr>
+          <w:rFonts w:ascii="Arial" w:hAnsi="Arial" w:cs="Arial"/>
+          <w:sz w:val="22"/>
+          <w:szCs w:val="22"/>
+        </w:rPr>
+      </w:pPr>
+    </w:p>
+    <w:p>
+      <w:pPr>
+        <w:jc w:val="both"/>
+        <w:rPr>
+          <w:rFonts w:ascii="Arial" w:hAnsi="Arial" w:cs="Arial"/>
+          <w:sz w:val="22"/>
+          <w:szCs w:val="22"/>
+        </w:rPr>
+      </w:pPr>
+    </w:p>
+    <w:p>
+      <w:pPr>
+        <w:jc w:val="both"/>
+        <w:rPr>
+          <w:rFonts w:ascii="Arial" w:hAnsi="Arial" w:cs="Arial"/>
+          <w:sz w:val="22"/>
+          <w:szCs w:val="22"/>
+        </w:rPr>
+      </w:pPr>
+    </w:p>
+    <w:p>
+      <w:pPr>
+        <w:jc w:val="both"/>
+        <w:rPr>
+          <w:rFonts w:ascii="Arial" w:hAnsi="Arial" w:cs="Arial"/>
+          <w:sz w:val="22"/>
+          <w:szCs w:val="22"/>
+        </w:rPr>
+      </w:pPr>
+      <w:r>
+        <w:rPr>
+          <w:rFonts w:ascii="Arial" w:hAnsi="Arial" w:cs="Arial"/>
+          <w:sz w:val="22"/>
+          <w:szCs w:val="22"/>
+        </w:rPr>
         <w:t xml:space="preserve">Dia </w:t>
       </w:r>
       <w:r>
@@ -325,7 +859,15 @@
           <w:sz w:val="22"/>
           <w:szCs w:val="22"/>
         </w:rPr>
-        <w:t>[AAAA-MM-DD</w:t>
+        <w:t>2024-04-0</w:t>
+      </w:r>
+      <w:r>
+        <w:rPr>
+          <w:rFonts w:ascii="Arial" w:hAnsi="Arial" w:cs="Arial"/>
+          <w:sz w:val="22"/>
+          <w:szCs w:val="22"/>
+        </w:rPr>
+        <w:t>9</w:t>
       </w:r>
     </w:p>
     <w:p>
@@ -345,6 +887,22 @@
         </w:rPr>
         <w:t xml:space="preserve">Asignación: </w:t>
       </w:r>
+      <w:r>
+        <w:rPr>
+          <w:rFonts w:ascii="Arial" w:hAnsi="Arial" w:cs="Arial"/>
+          <w:sz w:val="22"/>
+          <w:szCs w:val="22"/>
+        </w:rPr>
+        <w:t xml:space="preserve">Plantilla del certificado a la web para el proyecto </w:t>
+      </w:r>
+      <w:r>
+        <w:rPr>
+          <w:rFonts w:ascii="Arial" w:hAnsi="Arial" w:cs="Arial"/>
+          <w:sz w:val="22"/>
+          <w:szCs w:val="22"/>
+        </w:rPr>
+        <w:t>Robótica Educativa Una Experiencia De Gestión Del Conocimiento En Matemáticas</w:t>
+      </w:r>
     </w:p>
     <w:p>
       <w:pPr>
@@ -363,6 +921,14 @@
         </w:rPr>
         <w:t xml:space="preserve">Horas realizadas: </w:t>
       </w:r>
+      <w:r>
+        <w:rPr>
+          <w:rFonts w:ascii="Arial" w:hAnsi="Arial" w:cs="Arial"/>
+          <w:sz w:val="22"/>
+          <w:szCs w:val="22"/>
+        </w:rPr>
+        <w:t>5</w:t>
+      </w:r>
     </w:p>
     <w:p>
       <w:pPr>
@@ -376,12 +942,973 @@
     </w:p>
     <w:p>
       <w:pPr>
-        <w:rPr>
-          <w:rFonts w:ascii="Arial" w:hAnsi="Arial" w:cs="Arial"/>
-          <w:sz w:val="22"/>
-          <w:szCs w:val="22"/>
-        </w:rPr>
-      </w:pPr>
+        <w:jc w:val="both"/>
+        <w:rPr>
+          <w:rFonts w:ascii="Arial" w:hAnsi="Arial" w:cs="Arial"/>
+          <w:sz w:val="22"/>
+          <w:szCs w:val="22"/>
+        </w:rPr>
+      </w:pPr>
+      <w:r>
+        <w:rPr>
+          <w:rFonts w:ascii="Arial" w:hAnsi="Arial" w:cs="Arial"/>
+          <w:sz w:val="22"/>
+          <w:szCs w:val="22"/>
+        </w:rPr>
+        <w:t xml:space="preserve">Como iniciación del proyecto realice la subida de la plantilla creada en la SEMANA 4 y 5 </w:t>
+      </w:r>
+    </w:p>
+    <w:p>
+      <w:pPr>
+        <w:jc w:val="both"/>
+        <w:rPr>
+          <w:rFonts w:ascii="Arial" w:hAnsi="Arial" w:cs="Arial"/>
+          <w:sz w:val="22"/>
+          <w:szCs w:val="22"/>
+        </w:rPr>
+      </w:pPr>
+    </w:p>
+    <w:p>
+      <w:pPr>
+        <w:jc w:val="center"/>
+        <w:rPr>
+          <w:rFonts w:ascii="Arial" w:hAnsi="Arial" w:cs="Arial"/>
+          <w:sz w:val="22"/>
+          <w:szCs w:val="22"/>
+        </w:rPr>
+      </w:pPr>
+      <w:r>
+        <w:rPr>
+          <w:rFonts w:ascii="Arial" w:hAnsi="Arial" w:cs="Arial"/>
+          <w:noProof/>
+          <w:sz w:val="22"/>
+          <w:szCs w:val="22"/>
+        </w:rPr>
+        <w:drawing>
+          <wp:inline distT="0" distB="0" distL="0" distR="0" wp14:anchorId="0E03402B" wp14:editId="631D7B55">
+            <wp:extent cx="4075039" cy="2537846"/>
+            <wp:effectExtent l="0" t="0" r="0" b="2540"/>
+            <wp:docPr id="1089583184" name="Imagen 2" descr="Interfaz de usuario gráfica, Texto&#10;&#10;Descripción generada automáticamente con confianza media"/>
+            <wp:cNvGraphicFramePr>
+              <a:graphicFrameLocks xmlns:a="http://schemas.openxmlformats.org/drawingml/2006/main" noChangeAspect="1"/>
+            </wp:cNvGraphicFramePr>
+            <a:graphic xmlns:a="http://schemas.openxmlformats.org/drawingml/2006/main">
+              <a:graphicData uri="http://schemas.openxmlformats.org/drawingml/2006/picture">
+                <pic:pic xmlns:pic="http://schemas.openxmlformats.org/drawingml/2006/picture">
+                  <pic:nvPicPr>
+                    <pic:cNvPr id="1089583184" name="Imagen 2" descr="Interfaz de usuario gráfica, Texto&#10;&#10;Descripción generada automáticamente con confianza media"/>
+                    <pic:cNvPicPr/>
+                  </pic:nvPicPr>
+                  <pic:blipFill>
+                    <a:blip r:embed="rId14" cstate="print">
+                      <a:extLst>
+                        <a:ext uri="{28A0092B-C50C-407E-A947-70E740481C1C}">
+                          <a14:useLocalDpi xmlns:a14="http://schemas.microsoft.com/office/drawing/2010/main" val="0"/>
+                        </a:ext>
+                      </a:extLst>
+                    </a:blip>
+                    <a:stretch>
+                      <a:fillRect/>
+                    </a:stretch>
+                  </pic:blipFill>
+                  <pic:spPr>
+                    <a:xfrm>
+                      <a:off x="0" y="0"/>
+                      <a:ext cx="4084521" cy="2543751"/>
+                    </a:xfrm>
+                    <a:prstGeom prst="rect">
+                      <a:avLst/>
+                    </a:prstGeom>
+                  </pic:spPr>
+                </pic:pic>
+              </a:graphicData>
+            </a:graphic>
+          </wp:inline>
+        </w:drawing>
+      </w:r>
+    </w:p>
+    <w:p>
+      <w:pPr>
+        <w:rPr>
+          <w:rFonts w:ascii="Arial" w:hAnsi="Arial" w:cs="Arial"/>
+          <w:sz w:val="22"/>
+          <w:szCs w:val="22"/>
+        </w:rPr>
+      </w:pPr>
+    </w:p>
+    <w:p>
+      <w:pPr>
+        <w:jc w:val="both"/>
+        <w:rPr>
+          <w:rFonts w:ascii="Arial" w:hAnsi="Arial" w:cs="Arial"/>
+          <w:sz w:val="22"/>
+          <w:szCs w:val="22"/>
+        </w:rPr>
+      </w:pPr>
+      <w:r>
+        <w:rPr>
+          <w:rFonts w:ascii="Arial" w:hAnsi="Arial" w:cs="Arial"/>
+          <w:sz w:val="22"/>
+          <w:szCs w:val="22"/>
+        </w:rPr>
+        <w:t>Para ello exporte el archivo creado en la semana 5 a PDF para el proyecto VSC</w:t>
+      </w:r>
+      <w:r>
+        <w:rPr>
+          <w:rFonts w:ascii="Arial" w:hAnsi="Arial" w:cs="Arial"/>
+          <w:sz w:val="22"/>
+          <w:szCs w:val="22"/>
+        </w:rPr>
+        <w:t xml:space="preserve">, </w:t>
+      </w:r>
+      <w:r>
+        <w:rPr>
+          <w:rFonts w:ascii="Arial" w:hAnsi="Arial" w:cs="Arial"/>
+          <w:sz w:val="22"/>
+          <w:szCs w:val="22"/>
+        </w:rPr>
+        <w:t xml:space="preserve">cambiando su </w:t>
+      </w:r>
+      <w:proofErr w:type="spellStart"/>
+      <w:r>
+        <w:rPr>
+          <w:rFonts w:ascii="Arial" w:hAnsi="Arial" w:cs="Arial"/>
+          <w:sz w:val="22"/>
+          <w:szCs w:val="22"/>
+        </w:rPr>
+        <w:t>nomeclatura</w:t>
+      </w:r>
+      <w:proofErr w:type="spellEnd"/>
+      <w:r>
+        <w:rPr>
+          <w:rFonts w:ascii="Arial" w:hAnsi="Arial" w:cs="Arial"/>
+          <w:sz w:val="22"/>
+          <w:szCs w:val="22"/>
+        </w:rPr>
+        <w:t xml:space="preserve"> “</w:t>
+      </w:r>
+      <w:proofErr w:type="spellStart"/>
+      <w:proofErr w:type="gramStart"/>
+      <w:r>
+        <w:rPr>
+          <w:rFonts w:ascii="Arial" w:hAnsi="Arial" w:cs="Arial"/>
+          <w:sz w:val="22"/>
+          <w:szCs w:val="22"/>
+        </w:rPr>
+        <w:t>C</w:t>
+      </w:r>
+      <w:r>
+        <w:rPr>
+          <w:rFonts w:ascii="Arial" w:hAnsi="Arial" w:cs="Arial"/>
+          <w:sz w:val="22"/>
+          <w:szCs w:val="22"/>
+        </w:rPr>
+        <w:t>ertificado</w:t>
+      </w:r>
+      <w:r>
+        <w:rPr>
+          <w:rFonts w:ascii="Arial" w:hAnsi="Arial" w:cs="Arial"/>
+          <w:sz w:val="22"/>
+          <w:szCs w:val="22"/>
+        </w:rPr>
+        <w:t>,pdf</w:t>
+      </w:r>
+      <w:proofErr w:type="spellEnd"/>
+      <w:proofErr w:type="gramEnd"/>
+      <w:r>
+        <w:rPr>
+          <w:rFonts w:ascii="Arial" w:hAnsi="Arial" w:cs="Arial"/>
+          <w:sz w:val="22"/>
+          <w:szCs w:val="22"/>
+        </w:rPr>
+        <w:t xml:space="preserve">” </w:t>
+      </w:r>
+    </w:p>
+    <w:p>
+      <w:pPr>
+        <w:jc w:val="both"/>
+        <w:rPr>
+          <w:rFonts w:ascii="Arial" w:hAnsi="Arial" w:cs="Arial"/>
+          <w:sz w:val="22"/>
+          <w:szCs w:val="22"/>
+        </w:rPr>
+      </w:pPr>
+    </w:p>
+    <w:p>
+      <w:pPr>
+        <w:jc w:val="both"/>
+        <w:rPr>
+          <w:rFonts w:ascii="Arial" w:hAnsi="Arial" w:cs="Arial"/>
+          <w:sz w:val="22"/>
+          <w:szCs w:val="22"/>
+        </w:rPr>
+      </w:pPr>
+    </w:p>
+    <w:p>
+      <w:pPr>
+        <w:jc w:val="center"/>
+        <w:rPr>
+          <w:rFonts w:ascii="Arial" w:hAnsi="Arial" w:cs="Arial"/>
+          <w:sz w:val="22"/>
+          <w:szCs w:val="22"/>
+        </w:rPr>
+      </w:pPr>
+      <w:r>
+        <w:rPr>
+          <w:rFonts w:ascii="Arial" w:hAnsi="Arial" w:cs="Arial"/>
+          <w:noProof/>
+          <w:sz w:val="22"/>
+          <w:szCs w:val="22"/>
+        </w:rPr>
+        <w:drawing>
+          <wp:inline distT="0" distB="0" distL="0" distR="0" wp14:anchorId="023F88F1" wp14:editId="51EE0644">
+            <wp:extent cx="3396391" cy="2630961"/>
+            <wp:effectExtent l="0" t="0" r="0" b="0"/>
+            <wp:docPr id="697844438" name="Imagen 4"/>
+            <wp:cNvGraphicFramePr>
+              <a:graphicFrameLocks xmlns:a="http://schemas.openxmlformats.org/drawingml/2006/main" noChangeAspect="1"/>
+            </wp:cNvGraphicFramePr>
+            <a:graphic xmlns:a="http://schemas.openxmlformats.org/drawingml/2006/main">
+              <a:graphicData uri="http://schemas.openxmlformats.org/drawingml/2006/picture">
+                <pic:pic xmlns:pic="http://schemas.openxmlformats.org/drawingml/2006/picture">
+                  <pic:nvPicPr>
+                    <pic:cNvPr id="697844438" name="Imagen 697844438"/>
+                    <pic:cNvPicPr/>
+                  </pic:nvPicPr>
+                  <pic:blipFill>
+                    <a:blip r:embed="rId15" cstate="print">
+                      <a:extLst>
+                        <a:ext uri="{28A0092B-C50C-407E-A947-70E740481C1C}">
+                          <a14:useLocalDpi xmlns:a14="http://schemas.microsoft.com/office/drawing/2010/main" val="0"/>
+                        </a:ext>
+                      </a:extLst>
+                    </a:blip>
+                    <a:stretch>
+                      <a:fillRect/>
+                    </a:stretch>
+                  </pic:blipFill>
+                  <pic:spPr>
+                    <a:xfrm>
+                      <a:off x="0" y="0"/>
+                      <a:ext cx="3399907" cy="2633685"/>
+                    </a:xfrm>
+                    <a:prstGeom prst="rect">
+                      <a:avLst/>
+                    </a:prstGeom>
+                  </pic:spPr>
+                </pic:pic>
+              </a:graphicData>
+            </a:graphic>
+          </wp:inline>
+        </w:drawing>
+      </w:r>
+    </w:p>
+    <w:p>
+      <w:pPr>
+        <w:jc w:val="center"/>
+        <w:rPr>
+          <w:rFonts w:ascii="Arial" w:hAnsi="Arial" w:cs="Arial"/>
+          <w:sz w:val="22"/>
+          <w:szCs w:val="22"/>
+        </w:rPr>
+      </w:pPr>
+    </w:p>
+    <w:p>
+      <w:pPr>
+        <w:rPr>
+          <w:rFonts w:ascii="Arial" w:hAnsi="Arial" w:cs="Arial"/>
+          <w:sz w:val="22"/>
+          <w:szCs w:val="22"/>
+        </w:rPr>
+      </w:pPr>
+      <w:r>
+        <w:rPr>
+          <w:rFonts w:ascii="Arial" w:hAnsi="Arial" w:cs="Arial"/>
+          <w:sz w:val="22"/>
+          <w:szCs w:val="22"/>
+        </w:rPr>
+        <w:t xml:space="preserve">Realice </w:t>
+      </w:r>
+      <w:proofErr w:type="gramStart"/>
+      <w:r>
+        <w:rPr>
+          <w:rFonts w:ascii="Arial" w:hAnsi="Arial" w:cs="Arial"/>
+          <w:sz w:val="22"/>
+          <w:szCs w:val="22"/>
+        </w:rPr>
+        <w:t>el comandos</w:t>
+      </w:r>
+      <w:proofErr w:type="gramEnd"/>
+      <w:r>
+        <w:rPr>
+          <w:rFonts w:ascii="Arial" w:hAnsi="Arial" w:cs="Arial"/>
+          <w:sz w:val="22"/>
+          <w:szCs w:val="22"/>
+        </w:rPr>
+        <w:t xml:space="preserve"> de </w:t>
+      </w:r>
+      <w:proofErr w:type="spellStart"/>
+      <w:r>
+        <w:rPr>
+          <w:rFonts w:ascii="Arial" w:hAnsi="Arial" w:cs="Arial"/>
+          <w:sz w:val="22"/>
+          <w:szCs w:val="22"/>
+        </w:rPr>
+        <w:t>git</w:t>
+      </w:r>
+      <w:proofErr w:type="spellEnd"/>
+      <w:r>
+        <w:rPr>
+          <w:rFonts w:ascii="Arial" w:hAnsi="Arial" w:cs="Arial"/>
+          <w:sz w:val="22"/>
+          <w:szCs w:val="22"/>
+        </w:rPr>
+        <w:t xml:space="preserve"> para ser subido este archivo al repositorio de </w:t>
+      </w:r>
+      <w:proofErr w:type="spellStart"/>
+      <w:r>
+        <w:rPr>
+          <w:rFonts w:ascii="Arial" w:hAnsi="Arial" w:cs="Arial"/>
+          <w:sz w:val="22"/>
+          <w:szCs w:val="22"/>
+        </w:rPr>
+        <w:t>github</w:t>
+      </w:r>
+      <w:proofErr w:type="spellEnd"/>
+      <w:r>
+        <w:rPr>
+          <w:rFonts w:ascii="Arial" w:hAnsi="Arial" w:cs="Arial"/>
+          <w:sz w:val="22"/>
+          <w:szCs w:val="22"/>
+        </w:rPr>
+        <w:t>, para ello fue a la terminal de VSC y utilice:</w:t>
+      </w:r>
+    </w:p>
+    <w:p>
+      <w:pPr>
+        <w:rPr>
+          <w:rFonts w:ascii="Arial" w:hAnsi="Arial" w:cs="Arial"/>
+          <w:sz w:val="22"/>
+          <w:szCs w:val="22"/>
+        </w:rPr>
+      </w:pPr>
+    </w:p>
+    <w:p>
+      <w:pPr>
+        <w:rPr>
+          <w:rFonts w:ascii="Arial" w:hAnsi="Arial" w:cs="Arial"/>
+          <w:sz w:val="22"/>
+          <w:szCs w:val="22"/>
+        </w:rPr>
+      </w:pPr>
+    </w:p>
+    <w:p>
+      <w:pPr>
+        <w:pStyle w:val="Prrafodelista"/>
+        <w:numPr>
+          <w:ilvl w:val="0"/>
+          <w:numId w:val="15"/>
+        </w:numPr>
+        <w:rPr>
+          <w:rFonts w:ascii="Arial" w:hAnsi="Arial" w:cs="Arial"/>
+          <w:sz w:val="22"/>
+          <w:szCs w:val="22"/>
+        </w:rPr>
+      </w:pPr>
+      <w:r>
+        <w:rPr>
+          <w:rFonts w:ascii="Arial" w:hAnsi="Arial" w:cs="Arial"/>
+          <w:sz w:val="22"/>
+          <w:szCs w:val="22"/>
+        </w:rPr>
+        <w:lastRenderedPageBreak/>
+        <w:t xml:space="preserve">Git </w:t>
+      </w:r>
+      <w:proofErr w:type="gramStart"/>
+      <w:r>
+        <w:rPr>
+          <w:rFonts w:ascii="Arial" w:hAnsi="Arial" w:cs="Arial"/>
+          <w:sz w:val="22"/>
+          <w:szCs w:val="22"/>
+        </w:rPr>
+        <w:t>status</w:t>
+      </w:r>
+      <w:proofErr w:type="gramEnd"/>
+    </w:p>
+    <w:p>
+      <w:pPr>
+        <w:pStyle w:val="Prrafodelista"/>
+        <w:numPr>
+          <w:ilvl w:val="0"/>
+          <w:numId w:val="15"/>
+        </w:numPr>
+        <w:rPr>
+          <w:rFonts w:ascii="Arial" w:hAnsi="Arial" w:cs="Arial"/>
+          <w:sz w:val="22"/>
+          <w:szCs w:val="22"/>
+        </w:rPr>
+      </w:pPr>
+      <w:r>
+        <w:rPr>
+          <w:rFonts w:ascii="Arial" w:hAnsi="Arial" w:cs="Arial"/>
+          <w:sz w:val="22"/>
+          <w:szCs w:val="22"/>
+        </w:rPr>
+        <w:t xml:space="preserve">Git </w:t>
+      </w:r>
+      <w:proofErr w:type="spellStart"/>
+      <w:proofErr w:type="gramStart"/>
+      <w:r>
+        <w:rPr>
+          <w:rFonts w:ascii="Arial" w:hAnsi="Arial" w:cs="Arial"/>
+          <w:sz w:val="22"/>
+          <w:szCs w:val="22"/>
+        </w:rPr>
+        <w:t>add</w:t>
+      </w:r>
+      <w:proofErr w:type="spellEnd"/>
+      <w:r>
+        <w:rPr>
+          <w:rFonts w:ascii="Arial" w:hAnsi="Arial" w:cs="Arial"/>
+          <w:sz w:val="22"/>
+          <w:szCs w:val="22"/>
+        </w:rPr>
+        <w:t xml:space="preserve"> .</w:t>
+      </w:r>
+      <w:proofErr w:type="gramEnd"/>
+    </w:p>
+    <w:p>
+      <w:pPr>
+        <w:pStyle w:val="Prrafodelista"/>
+        <w:numPr>
+          <w:ilvl w:val="0"/>
+          <w:numId w:val="15"/>
+        </w:numPr>
+        <w:rPr>
+          <w:rFonts w:ascii="Arial" w:hAnsi="Arial" w:cs="Arial"/>
+          <w:sz w:val="22"/>
+          <w:szCs w:val="22"/>
+        </w:rPr>
+      </w:pPr>
+      <w:r>
+        <w:rPr>
+          <w:rFonts w:ascii="Arial" w:hAnsi="Arial" w:cs="Arial"/>
+          <w:sz w:val="22"/>
+          <w:szCs w:val="22"/>
+        </w:rPr>
+        <w:t xml:space="preserve">Git </w:t>
+      </w:r>
+      <w:proofErr w:type="gramStart"/>
+      <w:r>
+        <w:rPr>
+          <w:rFonts w:ascii="Arial" w:hAnsi="Arial" w:cs="Arial"/>
+          <w:sz w:val="22"/>
+          <w:szCs w:val="22"/>
+        </w:rPr>
+        <w:t>status</w:t>
+      </w:r>
+      <w:proofErr w:type="gramEnd"/>
+    </w:p>
+    <w:p>
+      <w:pPr>
+        <w:pStyle w:val="Prrafodelista"/>
+        <w:numPr>
+          <w:ilvl w:val="0"/>
+          <w:numId w:val="15"/>
+        </w:numPr>
+        <w:rPr>
+          <w:rFonts w:ascii="Arial" w:hAnsi="Arial" w:cs="Arial"/>
+          <w:sz w:val="22"/>
+          <w:szCs w:val="22"/>
+        </w:rPr>
+      </w:pPr>
+      <w:r>
+        <w:rPr>
+          <w:rFonts w:ascii="Arial" w:hAnsi="Arial" w:cs="Arial"/>
+          <w:sz w:val="22"/>
+          <w:szCs w:val="22"/>
+        </w:rPr>
+        <w:t xml:space="preserve">Git </w:t>
+      </w:r>
+      <w:proofErr w:type="spellStart"/>
+      <w:r>
+        <w:rPr>
+          <w:rFonts w:ascii="Arial" w:hAnsi="Arial" w:cs="Arial"/>
+          <w:sz w:val="22"/>
+          <w:szCs w:val="22"/>
+        </w:rPr>
+        <w:t>commit</w:t>
+      </w:r>
+      <w:proofErr w:type="spellEnd"/>
+      <w:r>
+        <w:rPr>
+          <w:rFonts w:ascii="Arial" w:hAnsi="Arial" w:cs="Arial"/>
+          <w:sz w:val="22"/>
+          <w:szCs w:val="22"/>
+        </w:rPr>
+        <w:t xml:space="preserve"> -m “Subo plantilla de certificados”</w:t>
+      </w:r>
+    </w:p>
+    <w:p>
+      <w:pPr>
+        <w:pStyle w:val="Prrafodelista"/>
+        <w:numPr>
+          <w:ilvl w:val="0"/>
+          <w:numId w:val="15"/>
+        </w:numPr>
+        <w:rPr>
+          <w:rFonts w:ascii="Arial" w:hAnsi="Arial" w:cs="Arial"/>
+          <w:sz w:val="22"/>
+          <w:szCs w:val="22"/>
+        </w:rPr>
+      </w:pPr>
+      <w:r>
+        <w:rPr>
+          <w:rFonts w:ascii="Arial" w:hAnsi="Arial" w:cs="Arial"/>
+          <w:sz w:val="22"/>
+          <w:szCs w:val="22"/>
+        </w:rPr>
+        <w:t xml:space="preserve">Git </w:t>
+      </w:r>
+      <w:proofErr w:type="spellStart"/>
+      <w:r>
+        <w:rPr>
+          <w:rFonts w:ascii="Arial" w:hAnsi="Arial" w:cs="Arial"/>
+          <w:sz w:val="22"/>
+          <w:szCs w:val="22"/>
+        </w:rPr>
+        <w:t>push</w:t>
+      </w:r>
+      <w:proofErr w:type="spellEnd"/>
+    </w:p>
+    <w:p>
+      <w:pPr>
+        <w:pStyle w:val="Prrafodelista"/>
+        <w:rPr>
+          <w:rFonts w:ascii="Arial" w:hAnsi="Arial" w:cs="Arial"/>
+          <w:sz w:val="22"/>
+          <w:szCs w:val="22"/>
+        </w:rPr>
+      </w:pPr>
+    </w:p>
+    <w:p>
+      <w:pPr>
+        <w:pStyle w:val="Prrafodelista"/>
+        <w:rPr>
+          <w:rFonts w:ascii="Arial" w:hAnsi="Arial" w:cs="Arial"/>
+          <w:sz w:val="22"/>
+          <w:szCs w:val="22"/>
+        </w:rPr>
+      </w:pPr>
+      <w:r>
+        <w:rPr>
+          <w:rFonts w:ascii="Arial" w:hAnsi="Arial" w:cs="Arial"/>
+          <w:noProof/>
+          <w:sz w:val="22"/>
+          <w:szCs w:val="22"/>
+        </w:rPr>
+        <w:drawing>
+          <wp:inline distT="0" distB="0" distL="0" distR="0" wp14:anchorId="5BA45CDC" wp14:editId="2A066218">
+            <wp:extent cx="4653569" cy="3518731"/>
+            <wp:effectExtent l="0" t="0" r="0" b="0"/>
+            <wp:docPr id="651589633" name="Imagen 5"/>
+            <wp:cNvGraphicFramePr>
+              <a:graphicFrameLocks xmlns:a="http://schemas.openxmlformats.org/drawingml/2006/main" noChangeAspect="1"/>
+            </wp:cNvGraphicFramePr>
+            <a:graphic xmlns:a="http://schemas.openxmlformats.org/drawingml/2006/main">
+              <a:graphicData uri="http://schemas.openxmlformats.org/drawingml/2006/picture">
+                <pic:pic xmlns:pic="http://schemas.openxmlformats.org/drawingml/2006/picture">
+                  <pic:nvPicPr>
+                    <pic:cNvPr id="651589633" name="Imagen 651589633"/>
+                    <pic:cNvPicPr/>
+                  </pic:nvPicPr>
+                  <pic:blipFill>
+                    <a:blip r:embed="rId16" cstate="print">
+                      <a:extLst>
+                        <a:ext uri="{28A0092B-C50C-407E-A947-70E740481C1C}">
+                          <a14:useLocalDpi xmlns:a14="http://schemas.microsoft.com/office/drawing/2010/main" val="0"/>
+                        </a:ext>
+                      </a:extLst>
+                    </a:blip>
+                    <a:stretch>
+                      <a:fillRect/>
+                    </a:stretch>
+                  </pic:blipFill>
+                  <pic:spPr>
+                    <a:xfrm>
+                      <a:off x="0" y="0"/>
+                      <a:ext cx="4656185" cy="3520709"/>
+                    </a:xfrm>
+                    <a:prstGeom prst="rect">
+                      <a:avLst/>
+                    </a:prstGeom>
+                  </pic:spPr>
+                </pic:pic>
+              </a:graphicData>
+            </a:graphic>
+          </wp:inline>
+        </w:drawing>
+      </w:r>
+    </w:p>
+    <w:p>
+      <w:pPr>
+        <w:jc w:val="both"/>
+        <w:rPr>
+          <w:rFonts w:ascii="Arial" w:hAnsi="Arial" w:cs="Arial"/>
+          <w:sz w:val="22"/>
+          <w:szCs w:val="22"/>
+        </w:rPr>
+      </w:pPr>
+    </w:p>
+    <w:p>
+      <w:pPr>
+        <w:jc w:val="both"/>
+        <w:rPr>
+          <w:rFonts w:ascii="Arial" w:hAnsi="Arial" w:cs="Arial"/>
+          <w:sz w:val="22"/>
+          <w:szCs w:val="22"/>
+        </w:rPr>
+      </w:pPr>
+      <w:r>
+        <w:rPr>
+          <w:rFonts w:ascii="Arial" w:hAnsi="Arial" w:cs="Arial"/>
+          <w:sz w:val="22"/>
+          <w:szCs w:val="22"/>
+        </w:rPr>
+        <w:t>Dia 2024-04-</w:t>
+      </w:r>
+      <w:r>
+        <w:rPr>
+          <w:rFonts w:ascii="Arial" w:hAnsi="Arial" w:cs="Arial"/>
+          <w:sz w:val="22"/>
+          <w:szCs w:val="22"/>
+        </w:rPr>
+        <w:t>10</w:t>
+      </w:r>
+    </w:p>
+    <w:p>
+      <w:pPr>
+        <w:jc w:val="both"/>
+        <w:rPr>
+          <w:rFonts w:ascii="Arial" w:hAnsi="Arial" w:cs="Arial"/>
+          <w:sz w:val="22"/>
+          <w:szCs w:val="22"/>
+        </w:rPr>
+      </w:pPr>
+      <w:r>
+        <w:rPr>
+          <w:rFonts w:ascii="Arial" w:hAnsi="Arial" w:cs="Arial"/>
+          <w:sz w:val="22"/>
+          <w:szCs w:val="22"/>
+        </w:rPr>
+        <w:t xml:space="preserve">Asignación: </w:t>
+      </w:r>
+      <w:r>
+        <w:rPr>
+          <w:rFonts w:ascii="Arial" w:hAnsi="Arial" w:cs="Arial"/>
+          <w:sz w:val="22"/>
+          <w:szCs w:val="22"/>
+        </w:rPr>
+        <w:t xml:space="preserve">Verificación </w:t>
+      </w:r>
+      <w:r>
+        <w:rPr>
+          <w:rFonts w:ascii="Arial" w:hAnsi="Arial" w:cs="Arial"/>
+          <w:sz w:val="22"/>
+          <w:szCs w:val="22"/>
+        </w:rPr>
+        <w:t>del</w:t>
+      </w:r>
+      <w:r>
+        <w:rPr>
+          <w:rFonts w:ascii="Arial" w:hAnsi="Arial" w:cs="Arial"/>
+          <w:sz w:val="22"/>
+          <w:szCs w:val="22"/>
+        </w:rPr>
+        <w:t xml:space="preserve"> </w:t>
+      </w:r>
+      <w:r>
+        <w:rPr>
+          <w:rFonts w:ascii="Arial" w:hAnsi="Arial" w:cs="Arial"/>
+          <w:sz w:val="22"/>
+          <w:szCs w:val="22"/>
+        </w:rPr>
+        <w:t xml:space="preserve">certificado a la web para el proyecto </w:t>
+      </w:r>
+      <w:r>
+        <w:rPr>
+          <w:rFonts w:ascii="Arial" w:hAnsi="Arial" w:cs="Arial"/>
+          <w:sz w:val="22"/>
+          <w:szCs w:val="22"/>
+        </w:rPr>
+        <w:t>Robótica Educativa Una Experiencia De Gestión Del Conocimiento En Matemáticas</w:t>
+      </w:r>
+      <w:r>
+        <w:rPr>
+          <w:rFonts w:ascii="Arial" w:hAnsi="Arial" w:cs="Arial"/>
+          <w:sz w:val="22"/>
+          <w:szCs w:val="22"/>
+        </w:rPr>
+        <w:t xml:space="preserve"> subido a </w:t>
+      </w:r>
+      <w:proofErr w:type="spellStart"/>
+      <w:r>
+        <w:rPr>
+          <w:rFonts w:ascii="Arial" w:hAnsi="Arial" w:cs="Arial"/>
+          <w:sz w:val="22"/>
+          <w:szCs w:val="22"/>
+        </w:rPr>
+        <w:t>Github</w:t>
+      </w:r>
+      <w:proofErr w:type="spellEnd"/>
+    </w:p>
+    <w:p>
+      <w:pPr>
+        <w:jc w:val="both"/>
+        <w:rPr>
+          <w:rFonts w:ascii="Arial" w:hAnsi="Arial" w:cs="Arial"/>
+          <w:sz w:val="22"/>
+          <w:szCs w:val="22"/>
+        </w:rPr>
+      </w:pPr>
+      <w:r>
+        <w:rPr>
+          <w:rFonts w:ascii="Arial" w:hAnsi="Arial" w:cs="Arial"/>
+          <w:sz w:val="22"/>
+          <w:szCs w:val="22"/>
+        </w:rPr>
+        <w:t>Horas realizadas: 5</w:t>
+      </w:r>
+    </w:p>
+    <w:p>
+      <w:pPr>
+        <w:jc w:val="both"/>
+        <w:rPr>
+          <w:rFonts w:ascii="Arial" w:hAnsi="Arial" w:cs="Arial"/>
+          <w:sz w:val="22"/>
+          <w:szCs w:val="22"/>
+        </w:rPr>
+      </w:pPr>
+    </w:p>
+    <w:p>
+      <w:pPr>
+        <w:jc w:val="both"/>
+        <w:rPr>
+          <w:rFonts w:ascii="Arial" w:hAnsi="Arial" w:cs="Arial"/>
+          <w:sz w:val="22"/>
+          <w:szCs w:val="22"/>
+        </w:rPr>
+      </w:pPr>
+      <w:r>
+        <w:rPr>
+          <w:rFonts w:ascii="Arial" w:hAnsi="Arial" w:cs="Arial"/>
+          <w:sz w:val="22"/>
+          <w:szCs w:val="22"/>
+        </w:rPr>
+        <w:t xml:space="preserve">Ingrese a la web de </w:t>
+      </w:r>
+      <w:proofErr w:type="spellStart"/>
+      <w:r>
+        <w:rPr>
+          <w:rFonts w:ascii="Arial" w:hAnsi="Arial" w:cs="Arial"/>
+          <w:sz w:val="22"/>
+          <w:szCs w:val="22"/>
+        </w:rPr>
+        <w:t>github</w:t>
+      </w:r>
+      <w:proofErr w:type="spellEnd"/>
+      <w:r>
+        <w:rPr>
+          <w:rFonts w:ascii="Arial" w:hAnsi="Arial" w:cs="Arial"/>
+          <w:sz w:val="22"/>
+          <w:szCs w:val="22"/>
+        </w:rPr>
+        <w:t xml:space="preserve"> en donde se encuentra alojado </w:t>
+      </w:r>
+      <w:hyperlink r:id="rId17" w:history="1">
+        <w:r>
+          <w:rPr>
+            <w:rStyle w:val="Hipervnculo"/>
+            <w:rFonts w:ascii="Arial" w:hAnsi="Arial" w:cs="Arial"/>
+            <w:sz w:val="22"/>
+            <w:szCs w:val="22"/>
+          </w:rPr>
+          <w:t>https://github.com/proyectoroboticaeducativa/proyectoroboticaeducativa.github.io</w:t>
+        </w:r>
+      </w:hyperlink>
+      <w:r>
+        <w:rPr>
+          <w:rFonts w:ascii="Arial" w:hAnsi="Arial" w:cs="Arial"/>
+          <w:sz w:val="22"/>
+          <w:szCs w:val="22"/>
+        </w:rPr>
+        <w:t xml:space="preserve"> con el objetivo de verificar si el Certificado.pdf fue subido correctamente a la plataforma</w:t>
+      </w:r>
+    </w:p>
+    <w:p>
+      <w:pPr>
+        <w:jc w:val="both"/>
+        <w:rPr>
+          <w:rFonts w:ascii="Arial" w:hAnsi="Arial" w:cs="Arial"/>
+          <w:sz w:val="22"/>
+          <w:szCs w:val="22"/>
+        </w:rPr>
+      </w:pPr>
+    </w:p>
+    <w:p>
+      <w:pPr>
+        <w:jc w:val="center"/>
+        <w:rPr>
+          <w:rFonts w:ascii="Arial" w:hAnsi="Arial" w:cs="Arial"/>
+          <w:sz w:val="22"/>
+          <w:szCs w:val="22"/>
+        </w:rPr>
+      </w:pPr>
+      <w:r>
+        <w:rPr>
+          <w:rFonts w:ascii="Arial" w:hAnsi="Arial" w:cs="Arial"/>
+          <w:noProof/>
+          <w:sz w:val="22"/>
+          <w:szCs w:val="22"/>
+        </w:rPr>
+        <w:lastRenderedPageBreak/>
+        <w:drawing>
+          <wp:inline distT="0" distB="0" distL="0" distR="0" wp14:anchorId="6AC1B0FA" wp14:editId="02A90A8D">
+            <wp:extent cx="4375263" cy="2582521"/>
+            <wp:effectExtent l="0" t="0" r="0" b="0"/>
+            <wp:docPr id="955468754" name="Imagen 6"/>
+            <wp:cNvGraphicFramePr>
+              <a:graphicFrameLocks xmlns:a="http://schemas.openxmlformats.org/drawingml/2006/main" noChangeAspect="1"/>
+            </wp:cNvGraphicFramePr>
+            <a:graphic xmlns:a="http://schemas.openxmlformats.org/drawingml/2006/main">
+              <a:graphicData uri="http://schemas.openxmlformats.org/drawingml/2006/picture">
+                <pic:pic xmlns:pic="http://schemas.openxmlformats.org/drawingml/2006/picture">
+                  <pic:nvPicPr>
+                    <pic:cNvPr id="955468754" name="Imagen 955468754"/>
+                    <pic:cNvPicPr/>
+                  </pic:nvPicPr>
+                  <pic:blipFill>
+                    <a:blip r:embed="rId18" cstate="print">
+                      <a:extLst>
+                        <a:ext uri="{28A0092B-C50C-407E-A947-70E740481C1C}">
+                          <a14:useLocalDpi xmlns:a14="http://schemas.microsoft.com/office/drawing/2010/main" val="0"/>
+                        </a:ext>
+                      </a:extLst>
+                    </a:blip>
+                    <a:stretch>
+                      <a:fillRect/>
+                    </a:stretch>
+                  </pic:blipFill>
+                  <pic:spPr>
+                    <a:xfrm>
+                      <a:off x="0" y="0"/>
+                      <a:ext cx="4382334" cy="2586695"/>
+                    </a:xfrm>
+                    <a:prstGeom prst="rect">
+                      <a:avLst/>
+                    </a:prstGeom>
+                  </pic:spPr>
+                </pic:pic>
+              </a:graphicData>
+            </a:graphic>
+          </wp:inline>
+        </w:drawing>
+      </w:r>
+    </w:p>
+    <w:p>
+      <w:pPr>
+        <w:jc w:val="center"/>
+        <w:rPr>
+          <w:rFonts w:ascii="Arial" w:hAnsi="Arial" w:cs="Arial"/>
+          <w:sz w:val="22"/>
+          <w:szCs w:val="22"/>
+        </w:rPr>
+      </w:pPr>
+    </w:p>
+    <w:p>
+      <w:pPr>
+        <w:rPr>
+          <w:rFonts w:ascii="Arial" w:hAnsi="Arial" w:cs="Arial"/>
+          <w:sz w:val="22"/>
+          <w:szCs w:val="22"/>
+        </w:rPr>
+      </w:pPr>
+      <w:r>
+        <w:rPr>
+          <w:rFonts w:ascii="Arial" w:hAnsi="Arial" w:cs="Arial"/>
+          <w:sz w:val="22"/>
+          <w:szCs w:val="22"/>
+        </w:rPr>
+        <w:t>Al ingresar a la web verifique que el documento “Certificado.pdf” fuera correctamente subido a la web</w:t>
+      </w:r>
+    </w:p>
+    <w:p>
+      <w:pPr>
+        <w:rPr>
+          <w:rFonts w:ascii="Arial" w:hAnsi="Arial" w:cs="Arial"/>
+          <w:sz w:val="22"/>
+          <w:szCs w:val="22"/>
+        </w:rPr>
+      </w:pPr>
+    </w:p>
+    <w:p>
+      <w:pPr>
+        <w:jc w:val="center"/>
+        <w:rPr>
+          <w:rFonts w:ascii="Arial" w:hAnsi="Arial" w:cs="Arial"/>
+          <w:sz w:val="22"/>
+          <w:szCs w:val="22"/>
+        </w:rPr>
+      </w:pPr>
+      <w:r>
+        <w:rPr>
+          <w:rFonts w:ascii="Arial" w:hAnsi="Arial" w:cs="Arial"/>
+          <w:noProof/>
+          <w:sz w:val="22"/>
+          <w:szCs w:val="22"/>
+        </w:rPr>
+        <w:drawing>
+          <wp:inline distT="0" distB="0" distL="0" distR="0" wp14:anchorId="51899E80" wp14:editId="2F69A343">
+            <wp:extent cx="3436832" cy="2028608"/>
+            <wp:effectExtent l="0" t="0" r="5080" b="3810"/>
+            <wp:docPr id="785083549" name="Imagen 7"/>
+            <wp:cNvGraphicFramePr>
+              <a:graphicFrameLocks xmlns:a="http://schemas.openxmlformats.org/drawingml/2006/main" noChangeAspect="1"/>
+            </wp:cNvGraphicFramePr>
+            <a:graphic xmlns:a="http://schemas.openxmlformats.org/drawingml/2006/main">
+              <a:graphicData uri="http://schemas.openxmlformats.org/drawingml/2006/picture">
+                <pic:pic xmlns:pic="http://schemas.openxmlformats.org/drawingml/2006/picture">
+                  <pic:nvPicPr>
+                    <pic:cNvPr id="785083549" name="Imagen 785083549"/>
+                    <pic:cNvPicPr/>
+                  </pic:nvPicPr>
+                  <pic:blipFill>
+                    <a:blip r:embed="rId19" cstate="print">
+                      <a:extLst>
+                        <a:ext uri="{28A0092B-C50C-407E-A947-70E740481C1C}">
+                          <a14:useLocalDpi xmlns:a14="http://schemas.microsoft.com/office/drawing/2010/main" val="0"/>
+                        </a:ext>
+                      </a:extLst>
+                    </a:blip>
+                    <a:stretch>
+                      <a:fillRect/>
+                    </a:stretch>
+                  </pic:blipFill>
+                  <pic:spPr>
+                    <a:xfrm>
+                      <a:off x="0" y="0"/>
+                      <a:ext cx="3442410" cy="2031901"/>
+                    </a:xfrm>
+                    <a:prstGeom prst="rect">
+                      <a:avLst/>
+                    </a:prstGeom>
+                  </pic:spPr>
+                </pic:pic>
+              </a:graphicData>
+            </a:graphic>
+          </wp:inline>
+        </w:drawing>
+      </w:r>
     </w:p>
     <w:p>
       <w:pPr>
@@ -427,7 +1954,7 @@
                 <wp:cNvGraphicFramePr/>
                 <a:graphic xmlns:a="http://schemas.openxmlformats.org/drawingml/2006/main">
                   <a:graphicData uri="http://schemas.microsoft.com/office/word/2010/wordprocessingInk">
-                    <w14:contentPart bwMode="auto" r:id="rId11">
+                    <w14:contentPart bwMode="auto" r:id="rId20">
                       <w14:nvContentPartPr>
                         <w14:cNvContentPartPr/>
                       </w14:nvContentPartPr>
@@ -2475,6 +4002,119 @@
     </w:lvl>
   </w:abstractNum>
   <w:abstractNum w:abstractNumId="11" w15:restartNumberingAfterBreak="0">
+    <w:nsid w:val="39ED7349"/>
+    <w:multiLevelType w:val="hybridMultilevel"/>
+    <w:tmpl w:val="2AF69DDE"/>
+    <w:lvl w:ilvl="0" w:tplc="040A0001">
+      <w:start w:val="1"/>
+      <w:numFmt w:val="bullet"/>
+      <w:lvlText w:val=""/>
+      <w:lvlJc w:val="left"/>
+      <w:pPr>
+        <w:ind w:left="720" w:hanging="360"/>
+      </w:pPr>
+      <w:rPr>
+        <w:rFonts w:ascii="Symbol" w:hAnsi="Symbol" w:hint="default"/>
+      </w:rPr>
+    </w:lvl>
+    <w:lvl w:ilvl="1" w:tplc="040A0003" w:tentative="1">
+      <w:start w:val="1"/>
+      <w:numFmt w:val="bullet"/>
+      <w:lvlText w:val="o"/>
+      <w:lvlJc w:val="left"/>
+      <w:pPr>
+        <w:ind w:left="1440" w:hanging="360"/>
+      </w:pPr>
+      <w:rPr>
+        <w:rFonts w:ascii="Courier New" w:hAnsi="Courier New" w:cs="Courier New" w:hint="default"/>
+      </w:rPr>
+    </w:lvl>
+    <w:lvl w:ilvl="2" w:tplc="040A0005" w:tentative="1">
+      <w:start w:val="1"/>
+      <w:numFmt w:val="bullet"/>
+      <w:lvlText w:val=""/>
+      <w:lvlJc w:val="left"/>
+      <w:pPr>
+        <w:ind w:left="2160" w:hanging="360"/>
+      </w:pPr>
+      <w:rPr>
+        <w:rFonts w:ascii="Wingdings" w:hAnsi="Wingdings" w:hint="default"/>
+      </w:rPr>
+    </w:lvl>
+    <w:lvl w:ilvl="3" w:tplc="040A0001" w:tentative="1">
+      <w:start w:val="1"/>
+      <w:numFmt w:val="bullet"/>
+      <w:lvlText w:val=""/>
+      <w:lvlJc w:val="left"/>
+      <w:pPr>
+        <w:ind w:left="2880" w:hanging="360"/>
+      </w:pPr>
+      <w:rPr>
+        <w:rFonts w:ascii="Symbol" w:hAnsi="Symbol" w:hint="default"/>
+      </w:rPr>
+    </w:lvl>
+    <w:lvl w:ilvl="4" w:tplc="040A0003" w:tentative="1">
+      <w:start w:val="1"/>
+      <w:numFmt w:val="bullet"/>
+      <w:lvlText w:val="o"/>
+      <w:lvlJc w:val="left"/>
+      <w:pPr>
+        <w:ind w:left="3600" w:hanging="360"/>
+      </w:pPr>
+      <w:rPr>
+        <w:rFonts w:ascii="Courier New" w:hAnsi="Courier New" w:cs="Courier New" w:hint="default"/>
+      </w:rPr>
+    </w:lvl>
+    <w:lvl w:ilvl="5" w:tplc="040A0005" w:tentative="1">
+      <w:start w:val="1"/>
+      <w:numFmt w:val="bullet"/>
+      <w:lvlText w:val=""/>
+      <w:lvlJc w:val="left"/>
+      <w:pPr>
+        <w:ind w:left="4320" w:hanging="360"/>
+      </w:pPr>
+      <w:rPr>
+        <w:rFonts w:ascii="Wingdings" w:hAnsi="Wingdings" w:hint="default"/>
+      </w:rPr>
+    </w:lvl>
+    <w:lvl w:ilvl="6" w:tplc="040A0001" w:tentative="1">
+      <w:start w:val="1"/>
+      <w:numFmt w:val="bullet"/>
+      <w:lvlText w:val=""/>
+      <w:lvlJc w:val="left"/>
+      <w:pPr>
+        <w:ind w:left="5040" w:hanging="360"/>
+      </w:pPr>
+      <w:rPr>
+        <w:rFonts w:ascii="Symbol" w:hAnsi="Symbol" w:hint="default"/>
+      </w:rPr>
+    </w:lvl>
+    <w:lvl w:ilvl="7" w:tplc="040A0003" w:tentative="1">
+      <w:start w:val="1"/>
+      <w:numFmt w:val="bullet"/>
+      <w:lvlText w:val="o"/>
+      <w:lvlJc w:val="left"/>
+      <w:pPr>
+        <w:ind w:left="5760" w:hanging="360"/>
+      </w:pPr>
+      <w:rPr>
+        <w:rFonts w:ascii="Courier New" w:hAnsi="Courier New" w:cs="Courier New" w:hint="default"/>
+      </w:rPr>
+    </w:lvl>
+    <w:lvl w:ilvl="8" w:tplc="040A0005" w:tentative="1">
+      <w:start w:val="1"/>
+      <w:numFmt w:val="bullet"/>
+      <w:lvlText w:val=""/>
+      <w:lvlJc w:val="left"/>
+      <w:pPr>
+        <w:ind w:left="6480" w:hanging="360"/>
+      </w:pPr>
+      <w:rPr>
+        <w:rFonts w:ascii="Wingdings" w:hAnsi="Wingdings" w:hint="default"/>
+      </w:rPr>
+    </w:lvl>
+  </w:abstractNum>
+  <w:abstractNum w:abstractNumId="12" w15:restartNumberingAfterBreak="0">
     <w:nsid w:val="3C0A0D78"/>
     <w:multiLevelType w:val="hybridMultilevel"/>
     <w:tmpl w:val="AAB43DD8"/>
@@ -2615,7 +4255,7 @@
       </w:rPr>
     </w:lvl>
   </w:abstractNum>
-  <w:abstractNum w:abstractNumId="12" w15:restartNumberingAfterBreak="0">
+  <w:abstractNum w:abstractNumId="13" w15:restartNumberingAfterBreak="0">
     <w:nsid w:val="44F53CB3"/>
     <w:multiLevelType w:val="hybridMultilevel"/>
     <w:tmpl w:val="9DFEB6CC"/>
@@ -2729,7 +4369,7 @@
       </w:rPr>
     </w:lvl>
   </w:abstractNum>
-  <w:abstractNum w:abstractNumId="13" w15:restartNumberingAfterBreak="0">
+  <w:abstractNum w:abstractNumId="14" w15:restartNumberingAfterBreak="0">
     <w:nsid w:val="6774160A"/>
     <w:multiLevelType w:val="multilevel"/>
     <w:tmpl w:val="EE4A551E"/>
@@ -2854,10 +4494,10 @@
     </w:lvl>
   </w:abstractNum>
   <w:num w:numId="1" w16cid:durableId="1432698578">
-    <w:abstractNumId w:val="13"/>
+    <w:abstractNumId w:val="14"/>
   </w:num>
   <w:num w:numId="2" w16cid:durableId="1272591276">
-    <w:abstractNumId w:val="11"/>
+    <w:abstractNumId w:val="12"/>
   </w:num>
   <w:num w:numId="3" w16cid:durableId="2014452085">
     <w:abstractNumId w:val="3"/>
@@ -2884,7 +4524,7 @@
     <w:abstractNumId w:val="0"/>
   </w:num>
   <w:num w:numId="11" w16cid:durableId="348723295">
-    <w:abstractNumId w:val="12"/>
+    <w:abstractNumId w:val="13"/>
   </w:num>
   <w:num w:numId="12" w16cid:durableId="1431660638">
     <w:abstractNumId w:val="6"/>
@@ -2894,6 +4534,9 @@
   </w:num>
   <w:num w:numId="14" w16cid:durableId="931934217">
     <w:abstractNumId w:val="5"/>
+  </w:num>
+  <w:num w:numId="15" w16cid:durableId="50354509">
+    <w:abstractNumId w:val="11"/>
   </w:num>
 </w:numbering>
 </file>
@@ -3307,6 +4950,27 @@
       <w:lang w:val="es-ES" w:eastAsia="es-ES"/>
     </w:rPr>
   </w:style>
+  <w:style w:type="paragraph" w:styleId="Ttulo1">
+    <w:name w:val="heading 1"/>
+    <w:basedOn w:val="Normal"/>
+    <w:next w:val="Normal"/>
+    <w:link w:val="Ttulo1Car"/>
+    <w:uiPriority w:val="9"/>
+    <w:qFormat/>
+    <w:rsid w:val="00174F1C"/>
+    <w:pPr>
+      <w:keepNext/>
+      <w:keepLines/>
+      <w:spacing w:before="240"/>
+      <w:outlineLvl w:val="0"/>
+    </w:pPr>
+    <w:rPr>
+      <w:rFonts w:asciiTheme="majorHAnsi" w:eastAsiaTheme="majorEastAsia" w:hAnsiTheme="majorHAnsi" w:cstheme="majorBidi"/>
+      <w:color w:val="2E74B5" w:themeColor="accent1" w:themeShade="BF"/>
+      <w:sz w:val="32"/>
+      <w:szCs w:val="32"/>
+    </w:rPr>
+  </w:style>
   <w:style w:type="paragraph" w:styleId="Ttulo6">
     <w:name w:val="heading 6"/>
     <w:basedOn w:val="Normal"/>
@@ -3507,6 +5171,20 @@
     <w:rPr>
       <w:color w:val="605E5C"/>
       <w:shd w:val="clear" w:color="auto" w:fill="E1DFDD"/>
+    </w:rPr>
+  </w:style>
+  <w:style w:type="character" w:customStyle="1" w:styleId="Ttulo1Car">
+    <w:name w:val="Título 1 Car"/>
+    <w:basedOn w:val="Fuentedeprrafopredeter"/>
+    <w:link w:val="Ttulo1"/>
+    <w:uiPriority w:val="9"/>
+    <w:rsid w:val="00174F1C"/>
+    <w:rPr>
+      <w:rFonts w:asciiTheme="majorHAnsi" w:eastAsiaTheme="majorEastAsia" w:hAnsiTheme="majorHAnsi" w:cstheme="majorBidi"/>
+      <w:color w:val="2E74B5" w:themeColor="accent1" w:themeShade="BF"/>
+      <w:sz w:val="32"/>
+      <w:szCs w:val="32"/>
+      <w:lang w:val="es-ES" w:eastAsia="es-ES"/>
     </w:rPr>
   </w:style>
 </w:styles>
@@ -3801,21 +5479,6 @@
 </file>
 
 <file path=customXml/item1.xml><?xml version="1.0" encoding="utf-8"?>
-<?mso-contentType ?>
-<FormTemplates xmlns="http://schemas.microsoft.com/sharepoint/v3/contenttype/forms">
-  <Display>DocumentLibraryForm</Display>
-  <Edit>DocumentLibraryForm</Edit>
-  <New>DocumentLibraryForm</New>
-</FormTemplates>
-</file>
-
-<file path=customXml/item2.xml><?xml version="1.0" encoding="utf-8"?>
-<p:properties xmlns:p="http://schemas.microsoft.com/office/2006/metadata/properties" xmlns:xsi="http://www.w3.org/2001/XMLSchema-instance" xmlns:pc="http://schemas.microsoft.com/office/infopath/2007/PartnerControls">
-  <documentManagement/>
-</p:properties>
-</file>
-
-<file path=customXml/item3.xml><?xml version="1.0" encoding="utf-8"?>
 <ct:contentTypeSchema xmlns:ct="http://schemas.microsoft.com/office/2006/metadata/contentType" xmlns:ma="http://schemas.microsoft.com/office/2006/metadata/properties/metaAttributes" ct:_="" ma:_="" ma:contentTypeName="Document" ma:contentTypeID="0x010100055FD01286F2FC409F25C3B5490AFAB1" ma:contentTypeVersion="11" ma:contentTypeDescription="Create a new document." ma:contentTypeScope="" ma:versionID="24e741e755b6ba0df6ce4c8a8553fb73">
   <xsd:schema xmlns:xsd="http://www.w3.org/2001/XMLSchema" xmlns:xs="http://www.w3.org/2001/XMLSchema" xmlns:p="http://schemas.microsoft.com/office/2006/metadata/properties" xmlns:ns3="632c1e4e-69c6-4d1f-81a1-009441d464e5" xmlns:ns4="39f7a895-868e-4739-ab10-589c64175fbd" targetNamespace="http://schemas.microsoft.com/office/2006/metadata/properties" ma:root="true" ma:fieldsID="1b1c0a40124c27a58424e983c82c30ce" ns3:_="" ns4:_="">
     <xsd:import namespace="632c1e4e-69c6-4d1f-81a1-009441d464e5"/>
@@ -4024,28 +5687,26 @@
 </ct:contentTypeSchema>
 </file>
 
+<file path=customXml/item2.xml><?xml version="1.0" encoding="utf-8"?>
+<p:properties xmlns:p="http://schemas.microsoft.com/office/2006/metadata/properties" xmlns:xsi="http://www.w3.org/2001/XMLSchema-instance" xmlns:pc="http://schemas.microsoft.com/office/infopath/2007/PartnerControls">
+  <documentManagement/>
+</p:properties>
+</file>
+
+<file path=customXml/item3.xml><?xml version="1.0" encoding="utf-8"?>
+<?mso-contentType ?>
+<FormTemplates xmlns="http://schemas.microsoft.com/sharepoint/v3/contenttype/forms">
+  <Display>DocumentLibraryForm</Display>
+  <Edit>DocumentLibraryForm</Edit>
+  <New>DocumentLibraryForm</New>
+</FormTemplates>
+</file>
+
 <file path=customXml/item4.xml><?xml version="1.0" encoding="utf-8"?>
 <b:Sources xmlns:b="http://schemas.openxmlformats.org/officeDocument/2006/bibliography" xmlns="http://schemas.openxmlformats.org/officeDocument/2006/bibliography" SelectedStyle="\APASixthEditionOfficeOnline.xsl" StyleName="APA" Version="6"/>
 </file>
 
 <file path=customXml/itemProps1.xml><?xml version="1.0" encoding="utf-8"?>
-<ds:datastoreItem xmlns:ds="http://schemas.openxmlformats.org/officeDocument/2006/customXml" ds:itemID="{CC2592FE-78D6-40C7-A6A2-340A843E3749}">
-  <ds:schemaRefs>
-    <ds:schemaRef ds:uri="http://schemas.microsoft.com/sharepoint/v3/contenttype/forms"/>
-  </ds:schemaRefs>
-</ds:datastoreItem>
-</file>
-
-<file path=customXml/itemProps2.xml><?xml version="1.0" encoding="utf-8"?>
-<ds:datastoreItem xmlns:ds="http://schemas.openxmlformats.org/officeDocument/2006/customXml" ds:itemID="{FD5DC4B5-7AF2-4717-8C99-7D512690A17A}">
-  <ds:schemaRefs>
-    <ds:schemaRef ds:uri="http://schemas.microsoft.com/office/2006/metadata/properties"/>
-    <ds:schemaRef ds:uri="http://schemas.microsoft.com/office/infopath/2007/PartnerControls"/>
-  </ds:schemaRefs>
-</ds:datastoreItem>
-</file>
-
-<file path=customXml/itemProps3.xml><?xml version="1.0" encoding="utf-8"?>
 <ds:datastoreItem xmlns:ds="http://schemas.openxmlformats.org/officeDocument/2006/customXml" ds:itemID="{2FE5F4A2-3EE7-4D23-9AA3-20AF1E0F5AB6}">
   <ds:schemaRefs>
     <ds:schemaRef ds:uri="http://schemas.microsoft.com/office/2006/metadata/contentType"/>
@@ -4064,6 +5725,23 @@
 </ds:datastoreItem>
 </file>
 
+<file path=customXml/itemProps2.xml><?xml version="1.0" encoding="utf-8"?>
+<ds:datastoreItem xmlns:ds="http://schemas.openxmlformats.org/officeDocument/2006/customXml" ds:itemID="{FD5DC4B5-7AF2-4717-8C99-7D512690A17A}">
+  <ds:schemaRefs>
+    <ds:schemaRef ds:uri="http://schemas.microsoft.com/office/2006/metadata/properties"/>
+    <ds:schemaRef ds:uri="http://schemas.microsoft.com/office/infopath/2007/PartnerControls"/>
+  </ds:schemaRefs>
+</ds:datastoreItem>
+</file>
+
+<file path=customXml/itemProps3.xml><?xml version="1.0" encoding="utf-8"?>
+<ds:datastoreItem xmlns:ds="http://schemas.openxmlformats.org/officeDocument/2006/customXml" ds:itemID="{CC2592FE-78D6-40C7-A6A2-340A843E3749}">
+  <ds:schemaRefs>
+    <ds:schemaRef ds:uri="http://schemas.microsoft.com/sharepoint/v3/contenttype/forms"/>
+  </ds:schemaRefs>
+</ds:datastoreItem>
+</file>
+
 <file path=customXml/itemProps4.xml><?xml version="1.0" encoding="utf-8"?>
 <ds:datastoreItem xmlns:ds="http://schemas.openxmlformats.org/officeDocument/2006/customXml" ds:itemID="{9EC0557C-15E5-4051-8746-B8FD01084FFD}">
   <ds:schemaRefs>

</xml_diff>